<commit_message>
Added pdf of the cahier des charges
</commit_message>
<xml_diff>
--- a/docs/Reports/CahierDesCharges-Template.docx
+++ b/docs/Reports/CahierDesCharges-Template.docx
@@ -175,13 +175,23 @@
                         <w:szCs w:val="44"/>
                       </w:rPr>
                     </w:pPr>
+                    <w:proofErr w:type="spellStart"/>
                     <w:r>
                       <w:rPr>
                         <w:rFonts w:asciiTheme="majorHAnsi" w:eastAsiaTheme="majorEastAsia" w:hAnsiTheme="majorHAnsi" w:cstheme="majorBidi"/>
                         <w:sz w:val="44"/>
                         <w:szCs w:val="44"/>
                       </w:rPr>
-                      <w:t>Behind Food</w:t>
+                      <w:t>Behind</w:t>
+                    </w:r>
+                    <w:proofErr w:type="spellEnd"/>
+                    <w:r>
+                      <w:rPr>
+                        <w:rFonts w:asciiTheme="majorHAnsi" w:eastAsiaTheme="majorEastAsia" w:hAnsiTheme="majorHAnsi" w:cstheme="majorBidi"/>
+                        <w:sz w:val="44"/>
+                        <w:szCs w:val="44"/>
+                      </w:rPr>
+                      <w:t xml:space="preserve"> Food</w:t>
                     </w:r>
                   </w:p>
                 </w:tc>
@@ -341,6 +351,9 @@
           <w:pPr>
             <w:pStyle w:val="Sansinterligne"/>
             <w:jc w:val="center"/>
+            <w:rPr>
+              <w:lang w:val="en-GB"/>
+            </w:rPr>
           </w:pPr>
           <w:r>
             <w:rPr>
@@ -401,9 +414,14 @@
               </wp:anchor>
             </w:drawing>
           </w:r>
+          <w:proofErr w:type="gramStart"/>
           <w:r>
+            <w:rPr>
+              <w:lang w:val="en-GB"/>
+            </w:rPr>
             <w:t>Supervisor :</w:t>
           </w:r>
+          <w:proofErr w:type="gramEnd"/>
         </w:p>
         <w:p>
           <w:pPr>
@@ -421,7 +439,25 @@
               <w:bCs/>
               <w:lang w:val="en-GB"/>
             </w:rPr>
-            <w:t>Pascal Bruegger - pascal.bruegger@hefr.ch</w:t>
+            <w:t xml:space="preserve">Pascal </w:t>
+          </w:r>
+          <w:proofErr w:type="spellStart"/>
+          <w:r>
+            <w:rPr>
+              <w:b/>
+              <w:bCs/>
+              <w:lang w:val="en-GB"/>
+            </w:rPr>
+            <w:t>Bruegger</w:t>
+          </w:r>
+          <w:proofErr w:type="spellEnd"/>
+          <w:r>
+            <w:rPr>
+              <w:b/>
+              <w:bCs/>
+              <w:lang w:val="en-GB"/>
+            </w:rPr>
+            <w:t xml:space="preserve"> - pascal.bruegger@hefr.ch</w:t>
           </w:r>
         </w:p>
         <w:p>
@@ -455,7 +491,23 @@
               <w:b/>
               <w:bCs/>
             </w:rPr>
-            <w:t>Samuel Fringeli - samuel.fringeli@hefr.ch</w:t>
+            <w:t xml:space="preserve">Samuel </w:t>
+          </w:r>
+          <w:proofErr w:type="spellStart"/>
+          <w:r>
+            <w:rPr>
+              <w:b/>
+              <w:bCs/>
+            </w:rPr>
+            <w:t>Fringeli</w:t>
+          </w:r>
+          <w:proofErr w:type="spellEnd"/>
+          <w:r>
+            <w:rPr>
+              <w:b/>
+              <w:bCs/>
+            </w:rPr>
+            <w:t xml:space="preserve"> - samuel.fringeli@hefr.ch</w:t>
           </w:r>
         </w:p>
         <w:p>
@@ -521,7 +573,7 @@
               <w:rFonts w:asciiTheme="minorHAnsi" w:eastAsiaTheme="minorEastAsia" w:hAnsiTheme="minorHAnsi" w:cstheme="minorBidi"/>
               <w:noProof/>
               <w:color w:val="auto"/>
-              <w:lang w:val="en-GB" w:eastAsia="en-GB"/>
+              <w:lang w:val="fr-CH" w:eastAsia="fr-CH"/>
             </w:rPr>
           </w:pPr>
           <w:r>
@@ -542,7 +594,7 @@
             </w:rPr>
             <w:fldChar w:fldCharType="separate"/>
           </w:r>
-          <w:hyperlink w:anchor="_Toc338260517" w:history="1">
+          <w:hyperlink w:anchor="_Toc84248817" w:history="1">
             <w:r>
               <w:rPr>
                 <w:rStyle w:val="Lienhypertexte"/>
@@ -556,7 +608,7 @@
                 <w:rFonts w:asciiTheme="minorHAnsi" w:eastAsiaTheme="minorEastAsia" w:hAnsiTheme="minorHAnsi" w:cstheme="minorBidi"/>
                 <w:noProof/>
                 <w:color w:val="auto"/>
-                <w:lang w:val="en-GB" w:eastAsia="en-GB"/>
+                <w:lang w:val="fr-CH" w:eastAsia="fr-CH"/>
               </w:rPr>
               <w:tab/>
             </w:r>
@@ -587,7 +639,7 @@
                 <w:noProof/>
                 <w:webHidden/>
               </w:rPr>
-              <w:instrText xml:space="preserve"> PAGEREF _Toc338260517 \h </w:instrText>
+              <w:instrText xml:space="preserve"> PAGEREF _Toc84248817 \h </w:instrText>
             </w:r>
             <w:r>
               <w:rPr>
@@ -625,10 +677,10 @@
               <w:rFonts w:asciiTheme="minorHAnsi" w:eastAsiaTheme="minorEastAsia" w:hAnsiTheme="minorHAnsi" w:cstheme="minorBidi"/>
               <w:noProof/>
               <w:color w:val="auto"/>
-              <w:lang w:val="en-GB" w:eastAsia="en-GB"/>
+              <w:lang w:val="fr-CH" w:eastAsia="fr-CH"/>
             </w:rPr>
           </w:pPr>
-          <w:hyperlink w:anchor="_Toc338260518" w:history="1">
+          <w:hyperlink w:anchor="_Toc84248818" w:history="1">
             <w:r>
               <w:rPr>
                 <w:rStyle w:val="Lienhypertexte"/>
@@ -642,7 +694,7 @@
                 <w:rFonts w:asciiTheme="minorHAnsi" w:eastAsiaTheme="minorEastAsia" w:hAnsiTheme="minorHAnsi" w:cstheme="minorBidi"/>
                 <w:noProof/>
                 <w:color w:val="auto"/>
-                <w:lang w:val="en-GB" w:eastAsia="en-GB"/>
+                <w:lang w:val="fr-CH" w:eastAsia="fr-CH"/>
               </w:rPr>
               <w:tab/>
             </w:r>
@@ -673,7 +725,7 @@
                 <w:noProof/>
                 <w:webHidden/>
               </w:rPr>
-              <w:instrText xml:space="preserve"> PAGEREF _Toc338260518 \h </w:instrText>
+              <w:instrText xml:space="preserve"> PAGEREF _Toc84248818 \h </w:instrText>
             </w:r>
             <w:r>
               <w:rPr>
@@ -711,10 +763,10 @@
               <w:rFonts w:asciiTheme="minorHAnsi" w:eastAsiaTheme="minorEastAsia" w:hAnsiTheme="minorHAnsi" w:cstheme="minorBidi"/>
               <w:noProof/>
               <w:color w:val="auto"/>
-              <w:lang w:val="en-GB" w:eastAsia="en-GB"/>
+              <w:lang w:val="fr-CH" w:eastAsia="fr-CH"/>
             </w:rPr>
           </w:pPr>
-          <w:hyperlink w:anchor="_Toc338260519" w:history="1">
+          <w:hyperlink w:anchor="_Toc84248819" w:history="1">
             <w:r>
               <w:rPr>
                 <w:rStyle w:val="Lienhypertexte"/>
@@ -728,7 +780,7 @@
                 <w:rFonts w:asciiTheme="minorHAnsi" w:eastAsiaTheme="minorEastAsia" w:hAnsiTheme="minorHAnsi" w:cstheme="minorBidi"/>
                 <w:noProof/>
                 <w:color w:val="auto"/>
-                <w:lang w:val="en-GB" w:eastAsia="en-GB"/>
+                <w:lang w:val="fr-CH" w:eastAsia="fr-CH"/>
               </w:rPr>
               <w:tab/>
             </w:r>
@@ -759,7 +811,7 @@
                 <w:noProof/>
                 <w:webHidden/>
               </w:rPr>
-              <w:instrText xml:space="preserve"> PAGEREF _Toc338260519 \h </w:instrText>
+              <w:instrText xml:space="preserve"> PAGEREF _Toc84248819 \h </w:instrText>
             </w:r>
             <w:r>
               <w:rPr>
@@ -779,7 +831,7 @@
                 <w:noProof/>
                 <w:webHidden/>
               </w:rPr>
-              <w:t>2</w:t>
+              <w:t>1</w:t>
             </w:r>
             <w:r>
               <w:rPr>
@@ -800,10 +852,10 @@
             <w:rPr>
               <w:rFonts w:asciiTheme="minorHAnsi" w:eastAsiaTheme="minorEastAsia" w:hAnsiTheme="minorHAnsi" w:cstheme="minorBidi"/>
               <w:noProof/>
-              <w:lang w:val="en-GB" w:eastAsia="en-GB"/>
+              <w:lang w:val="fr-CH" w:eastAsia="fr-CH"/>
             </w:rPr>
           </w:pPr>
-          <w:hyperlink w:anchor="_Toc338260520" w:history="1">
+          <w:hyperlink w:anchor="_Toc84248820" w:history="1">
             <w:r>
               <w:rPr>
                 <w:rStyle w:val="Lienhypertexte"/>
@@ -816,7 +868,7 @@
               <w:rPr>
                 <w:rFonts w:asciiTheme="minorHAnsi" w:eastAsiaTheme="minorEastAsia" w:hAnsiTheme="minorHAnsi" w:cstheme="minorBidi"/>
                 <w:noProof/>
-                <w:lang w:val="en-GB" w:eastAsia="en-GB"/>
+                <w:lang w:val="fr-CH" w:eastAsia="fr-CH"/>
               </w:rPr>
               <w:tab/>
             </w:r>
@@ -826,7 +878,7 @@
                 <w:noProof/>
                 <w:lang w:val="en-US"/>
               </w:rPr>
-              <w:t>Goal 1</w:t>
+              <w:t>Goal 1: cross-platform application</w:t>
             </w:r>
             <w:r>
               <w:rPr>
@@ -847,7 +899,7 @@
                 <w:noProof/>
                 <w:webHidden/>
               </w:rPr>
-              <w:instrText xml:space="preserve"> PAGEREF _Toc338260520 \h </w:instrText>
+              <w:instrText xml:space="preserve"> PAGEREF _Toc84248820 \h </w:instrText>
             </w:r>
             <w:r>
               <w:rPr>
@@ -867,7 +919,7 @@
                 <w:noProof/>
                 <w:webHidden/>
               </w:rPr>
-              <w:t>2</w:t>
+              <w:t>1</w:t>
             </w:r>
             <w:r>
               <w:rPr>
@@ -888,10 +940,10 @@
             <w:rPr>
               <w:rFonts w:asciiTheme="minorHAnsi" w:eastAsiaTheme="minorEastAsia" w:hAnsiTheme="minorHAnsi" w:cstheme="minorBidi"/>
               <w:noProof/>
-              <w:lang w:val="en-GB" w:eastAsia="en-GB"/>
+              <w:lang w:val="fr-CH" w:eastAsia="fr-CH"/>
             </w:rPr>
           </w:pPr>
-          <w:hyperlink w:anchor="_Toc338260521" w:history="1">
+          <w:hyperlink w:anchor="_Toc84248821" w:history="1">
             <w:r>
               <w:rPr>
                 <w:rStyle w:val="Lienhypertexte"/>
@@ -904,7 +956,7 @@
               <w:rPr>
                 <w:rFonts w:asciiTheme="minorHAnsi" w:eastAsiaTheme="minorEastAsia" w:hAnsiTheme="minorHAnsi" w:cstheme="minorBidi"/>
                 <w:noProof/>
-                <w:lang w:val="en-GB" w:eastAsia="en-GB"/>
+                <w:lang w:val="fr-CH" w:eastAsia="fr-CH"/>
               </w:rPr>
               <w:tab/>
             </w:r>
@@ -914,7 +966,7 @@
                 <w:noProof/>
                 <w:lang w:val="en-US"/>
               </w:rPr>
-              <w:t>Goal 2 :</w:t>
+              <w:t>Goal 2: offline compatible</w:t>
             </w:r>
             <w:r>
               <w:rPr>
@@ -935,7 +987,7 @@
                 <w:noProof/>
                 <w:webHidden/>
               </w:rPr>
-              <w:instrText xml:space="preserve"> PAGEREF _Toc338260521 \h </w:instrText>
+              <w:instrText xml:space="preserve"> PAGEREF _Toc84248821 \h </w:instrText>
             </w:r>
             <w:r>
               <w:rPr>
@@ -955,7 +1007,7 @@
                 <w:noProof/>
                 <w:webHidden/>
               </w:rPr>
-              <w:t>2</w:t>
+              <w:t>1</w:t>
             </w:r>
             <w:r>
               <w:rPr>
@@ -973,10 +1025,10 @@
               <w:rFonts w:asciiTheme="minorHAnsi" w:eastAsiaTheme="minorEastAsia" w:hAnsiTheme="minorHAnsi" w:cstheme="minorBidi"/>
               <w:noProof/>
               <w:color w:val="auto"/>
-              <w:lang w:val="en-GB" w:eastAsia="en-GB"/>
+              <w:lang w:val="fr-CH" w:eastAsia="fr-CH"/>
             </w:rPr>
           </w:pPr>
-          <w:hyperlink w:anchor="_Toc338260522" w:history="1">
+          <w:hyperlink w:anchor="_Toc84248822" w:history="1">
             <w:r>
               <w:rPr>
                 <w:rStyle w:val="Lienhypertexte"/>
@@ -990,7 +1042,7 @@
                 <w:rFonts w:asciiTheme="minorHAnsi" w:eastAsiaTheme="minorEastAsia" w:hAnsiTheme="minorHAnsi" w:cstheme="minorBidi"/>
                 <w:noProof/>
                 <w:color w:val="auto"/>
-                <w:lang w:val="en-GB" w:eastAsia="en-GB"/>
+                <w:lang w:val="fr-CH" w:eastAsia="fr-CH"/>
               </w:rPr>
               <w:tab/>
             </w:r>
@@ -1021,7 +1073,7 @@
                 <w:noProof/>
                 <w:webHidden/>
               </w:rPr>
-              <w:instrText xml:space="preserve"> PAGEREF _Toc338260522 \h </w:instrText>
+              <w:instrText xml:space="preserve"> PAGEREF _Toc84248822 \h </w:instrText>
             </w:r>
             <w:r>
               <w:rPr>
@@ -1062,10 +1114,10 @@
             <w:rPr>
               <w:rFonts w:asciiTheme="minorHAnsi" w:eastAsiaTheme="minorEastAsia" w:hAnsiTheme="minorHAnsi" w:cstheme="minorBidi"/>
               <w:noProof/>
-              <w:lang w:val="en-GB" w:eastAsia="en-GB"/>
+              <w:lang w:val="fr-CH" w:eastAsia="fr-CH"/>
             </w:rPr>
           </w:pPr>
-          <w:hyperlink w:anchor="_Toc338260523" w:history="1">
+          <w:hyperlink w:anchor="_Toc84248823" w:history="1">
             <w:r>
               <w:rPr>
                 <w:rStyle w:val="Lienhypertexte"/>
@@ -1078,7 +1130,7 @@
               <w:rPr>
                 <w:rFonts w:asciiTheme="minorHAnsi" w:eastAsiaTheme="minorEastAsia" w:hAnsiTheme="minorHAnsi" w:cstheme="minorBidi"/>
                 <w:noProof/>
-                <w:lang w:val="en-GB" w:eastAsia="en-GB"/>
+                <w:lang w:val="fr-CH" w:eastAsia="fr-CH"/>
               </w:rPr>
               <w:tab/>
             </w:r>
@@ -1088,7 +1140,7 @@
                 <w:noProof/>
                 <w:lang w:val="en-US"/>
               </w:rPr>
-              <w:t>Goal 1 :</w:t>
+              <w:t>Goal 3:</w:t>
             </w:r>
             <w:r>
               <w:rPr>
@@ -1109,7 +1161,7 @@
                 <w:noProof/>
                 <w:webHidden/>
               </w:rPr>
-              <w:instrText xml:space="preserve"> PAGEREF _Toc338260523 \h </w:instrText>
+              <w:instrText xml:space="preserve"> PAGEREF _Toc84248823 \h </w:instrText>
             </w:r>
             <w:r>
               <w:rPr>
@@ -1147,10 +1199,10 @@
               <w:rFonts w:asciiTheme="minorHAnsi" w:eastAsiaTheme="minorEastAsia" w:hAnsiTheme="minorHAnsi" w:cstheme="minorBidi"/>
               <w:noProof/>
               <w:color w:val="auto"/>
-              <w:lang w:val="en-GB" w:eastAsia="en-GB"/>
+              <w:lang w:val="fr-CH" w:eastAsia="fr-CH"/>
             </w:rPr>
           </w:pPr>
-          <w:hyperlink w:anchor="_Toc338260524" w:history="1">
+          <w:hyperlink w:anchor="_Toc84248824" w:history="1">
             <w:r>
               <w:rPr>
                 <w:rStyle w:val="Lienhypertexte"/>
@@ -1164,7 +1216,7 @@
                 <w:rFonts w:asciiTheme="minorHAnsi" w:eastAsiaTheme="minorEastAsia" w:hAnsiTheme="minorHAnsi" w:cstheme="minorBidi"/>
                 <w:noProof/>
                 <w:color w:val="auto"/>
-                <w:lang w:val="en-GB" w:eastAsia="en-GB"/>
+                <w:lang w:val="fr-CH" w:eastAsia="fr-CH"/>
               </w:rPr>
               <w:tab/>
             </w:r>
@@ -1195,7 +1247,7 @@
                 <w:noProof/>
                 <w:webHidden/>
               </w:rPr>
-              <w:instrText xml:space="preserve"> PAGEREF _Toc338260524 \h </w:instrText>
+              <w:instrText xml:space="preserve"> PAGEREF _Toc84248824 \h </w:instrText>
             </w:r>
             <w:r>
               <w:rPr>
@@ -1233,10 +1285,10 @@
               <w:rFonts w:asciiTheme="minorHAnsi" w:eastAsiaTheme="minorEastAsia" w:hAnsiTheme="minorHAnsi" w:cstheme="minorBidi"/>
               <w:noProof/>
               <w:color w:val="auto"/>
-              <w:lang w:val="en-GB" w:eastAsia="en-GB"/>
+              <w:lang w:val="fr-CH" w:eastAsia="fr-CH"/>
             </w:rPr>
           </w:pPr>
-          <w:hyperlink w:anchor="_Toc338260525" w:history="1">
+          <w:hyperlink w:anchor="_Toc84248825" w:history="1">
             <w:r>
               <w:rPr>
                 <w:rStyle w:val="Lienhypertexte"/>
@@ -1250,7 +1302,7 @@
                 <w:rFonts w:asciiTheme="minorHAnsi" w:eastAsiaTheme="minorEastAsia" w:hAnsiTheme="minorHAnsi" w:cstheme="minorBidi"/>
                 <w:noProof/>
                 <w:color w:val="auto"/>
-                <w:lang w:val="en-GB" w:eastAsia="en-GB"/>
+                <w:lang w:val="fr-CH" w:eastAsia="fr-CH"/>
               </w:rPr>
               <w:tab/>
             </w:r>
@@ -1281,7 +1333,7 @@
                 <w:noProof/>
                 <w:webHidden/>
               </w:rPr>
-              <w:instrText xml:space="preserve"> PAGEREF _Toc338260525 \h </w:instrText>
+              <w:instrText xml:space="preserve"> PAGEREF _Toc84248825 \h </w:instrText>
             </w:r>
             <w:r>
               <w:rPr>
@@ -1322,10 +1374,10 @@
             <w:rPr>
               <w:rFonts w:asciiTheme="minorHAnsi" w:eastAsiaTheme="minorEastAsia" w:hAnsiTheme="minorHAnsi" w:cstheme="minorBidi"/>
               <w:noProof/>
-              <w:lang w:val="en-GB" w:eastAsia="en-GB"/>
+              <w:lang w:val="fr-CH" w:eastAsia="fr-CH"/>
             </w:rPr>
           </w:pPr>
-          <w:hyperlink w:anchor="_Toc338260526" w:history="1">
+          <w:hyperlink w:anchor="_Toc84248826" w:history="1">
             <w:r>
               <w:rPr>
                 <w:rStyle w:val="Lienhypertexte"/>
@@ -1338,7 +1390,7 @@
               <w:rPr>
                 <w:rFonts w:asciiTheme="minorHAnsi" w:eastAsiaTheme="minorEastAsia" w:hAnsiTheme="minorHAnsi" w:cstheme="minorBidi"/>
                 <w:noProof/>
-                <w:lang w:val="en-GB" w:eastAsia="en-GB"/>
+                <w:lang w:val="fr-CH" w:eastAsia="fr-CH"/>
               </w:rPr>
               <w:tab/>
             </w:r>
@@ -1369,7 +1421,7 @@
                 <w:noProof/>
                 <w:webHidden/>
               </w:rPr>
-              <w:instrText xml:space="preserve"> PAGEREF _Toc338260526 \h </w:instrText>
+              <w:instrText xml:space="preserve"> PAGEREF _Toc84248826 \h </w:instrText>
             </w:r>
             <w:r>
               <w:rPr>
@@ -1410,10 +1462,10 @@
             <w:rPr>
               <w:rFonts w:asciiTheme="minorHAnsi" w:eastAsiaTheme="minorEastAsia" w:hAnsiTheme="minorHAnsi" w:cstheme="minorBidi"/>
               <w:noProof/>
-              <w:lang w:val="en-GB" w:eastAsia="en-GB"/>
+              <w:lang w:val="fr-CH" w:eastAsia="fr-CH"/>
             </w:rPr>
           </w:pPr>
-          <w:hyperlink w:anchor="_Toc338260527" w:history="1">
+          <w:hyperlink w:anchor="_Toc84248827" w:history="1">
             <w:r>
               <w:rPr>
                 <w:rStyle w:val="Lienhypertexte"/>
@@ -1426,7 +1478,7 @@
               <w:rPr>
                 <w:rFonts w:asciiTheme="minorHAnsi" w:eastAsiaTheme="minorEastAsia" w:hAnsiTheme="minorHAnsi" w:cstheme="minorBidi"/>
                 <w:noProof/>
-                <w:lang w:val="en-GB" w:eastAsia="en-GB"/>
+                <w:lang w:val="fr-CH" w:eastAsia="fr-CH"/>
               </w:rPr>
               <w:tab/>
             </w:r>
@@ -1457,7 +1509,7 @@
                 <w:noProof/>
                 <w:webHidden/>
               </w:rPr>
-              <w:instrText xml:space="preserve"> PAGEREF _Toc338260527 \h </w:instrText>
+              <w:instrText xml:space="preserve"> PAGEREF _Toc84248827 \h </w:instrText>
             </w:r>
             <w:r>
               <w:rPr>
@@ -1477,7 +1529,7 @@
                 <w:noProof/>
                 <w:webHidden/>
               </w:rPr>
-              <w:t>3</w:t>
+              <w:t>2</w:t>
             </w:r>
             <w:r>
               <w:rPr>
@@ -1498,10 +1550,10 @@
             <w:rPr>
               <w:rFonts w:asciiTheme="minorHAnsi" w:eastAsiaTheme="minorEastAsia" w:hAnsiTheme="minorHAnsi" w:cstheme="minorBidi"/>
               <w:noProof/>
-              <w:lang w:val="en-GB" w:eastAsia="en-GB"/>
+              <w:lang w:val="fr-CH" w:eastAsia="fr-CH"/>
             </w:rPr>
           </w:pPr>
-          <w:hyperlink w:anchor="_Toc338260528" w:history="1">
+          <w:hyperlink w:anchor="_Toc84248828" w:history="1">
             <w:r>
               <w:rPr>
                 <w:rStyle w:val="Lienhypertexte"/>
@@ -1514,7 +1566,7 @@
               <w:rPr>
                 <w:rFonts w:asciiTheme="minorHAnsi" w:eastAsiaTheme="minorEastAsia" w:hAnsiTheme="minorHAnsi" w:cstheme="minorBidi"/>
                 <w:noProof/>
-                <w:lang w:val="en-GB" w:eastAsia="en-GB"/>
+                <w:lang w:val="fr-CH" w:eastAsia="fr-CH"/>
               </w:rPr>
               <w:tab/>
             </w:r>
@@ -1545,7 +1597,7 @@
                 <w:noProof/>
                 <w:webHidden/>
               </w:rPr>
-              <w:instrText xml:space="preserve"> PAGEREF _Toc338260528 \h </w:instrText>
+              <w:instrText xml:space="preserve"> PAGEREF _Toc84248828 \h </w:instrText>
             </w:r>
             <w:r>
               <w:rPr>
@@ -1565,7 +1617,7 @@
                 <w:noProof/>
                 <w:webHidden/>
               </w:rPr>
-              <w:t>3</w:t>
+              <w:t>2</w:t>
             </w:r>
             <w:r>
               <w:rPr>
@@ -1586,10 +1638,10 @@
             <w:rPr>
               <w:rFonts w:asciiTheme="minorHAnsi" w:eastAsiaTheme="minorEastAsia" w:hAnsiTheme="minorHAnsi" w:cstheme="minorBidi"/>
               <w:noProof/>
-              <w:lang w:val="en-GB" w:eastAsia="en-GB"/>
+              <w:lang w:val="fr-CH" w:eastAsia="fr-CH"/>
             </w:rPr>
           </w:pPr>
-          <w:hyperlink w:anchor="_Toc338260529" w:history="1">
+          <w:hyperlink w:anchor="_Toc84248829" w:history="1">
             <w:r>
               <w:rPr>
                 <w:rStyle w:val="Lienhypertexte"/>
@@ -1602,7 +1654,7 @@
               <w:rPr>
                 <w:rFonts w:asciiTheme="minorHAnsi" w:eastAsiaTheme="minorEastAsia" w:hAnsiTheme="minorHAnsi" w:cstheme="minorBidi"/>
                 <w:noProof/>
-                <w:lang w:val="en-GB" w:eastAsia="en-GB"/>
+                <w:lang w:val="fr-CH" w:eastAsia="fr-CH"/>
               </w:rPr>
               <w:tab/>
             </w:r>
@@ -1633,7 +1685,7 @@
                 <w:noProof/>
                 <w:webHidden/>
               </w:rPr>
-              <w:instrText xml:space="preserve"> PAGEREF _Toc338260529 \h </w:instrText>
+              <w:instrText xml:space="preserve"> PAGEREF _Toc84248829 \h </w:instrText>
             </w:r>
             <w:r>
               <w:rPr>
@@ -1653,7 +1705,7 @@
                 <w:noProof/>
                 <w:webHidden/>
               </w:rPr>
-              <w:t>3</w:t>
+              <w:t>2</w:t>
             </w:r>
             <w:r>
               <w:rPr>
@@ -1674,10 +1726,10 @@
             <w:rPr>
               <w:rFonts w:asciiTheme="minorHAnsi" w:eastAsiaTheme="minorEastAsia" w:hAnsiTheme="minorHAnsi" w:cstheme="minorBidi"/>
               <w:noProof/>
-              <w:lang w:val="en-GB" w:eastAsia="en-GB"/>
+              <w:lang w:val="fr-CH" w:eastAsia="fr-CH"/>
             </w:rPr>
           </w:pPr>
-          <w:hyperlink w:anchor="_Toc338260530" w:history="1">
+          <w:hyperlink w:anchor="_Toc84248830" w:history="1">
             <w:r>
               <w:rPr>
                 <w:rStyle w:val="Lienhypertexte"/>
@@ -1690,7 +1742,7 @@
               <w:rPr>
                 <w:rFonts w:asciiTheme="minorHAnsi" w:eastAsiaTheme="minorEastAsia" w:hAnsiTheme="minorHAnsi" w:cstheme="minorBidi"/>
                 <w:noProof/>
-                <w:lang w:val="en-GB" w:eastAsia="en-GB"/>
+                <w:lang w:val="fr-CH" w:eastAsia="fr-CH"/>
               </w:rPr>
               <w:tab/>
             </w:r>
@@ -1721,7 +1773,7 @@
                 <w:noProof/>
                 <w:webHidden/>
               </w:rPr>
-              <w:instrText xml:space="preserve"> PAGEREF _Toc338260530 \h </w:instrText>
+              <w:instrText xml:space="preserve"> PAGEREF _Toc84248830 \h </w:instrText>
             </w:r>
             <w:r>
               <w:rPr>
@@ -1741,7 +1793,7 @@
                 <w:noProof/>
                 <w:webHidden/>
               </w:rPr>
-              <w:t>4</w:t>
+              <w:t>2</w:t>
             </w:r>
             <w:r>
               <w:rPr>
@@ -1759,10 +1811,10 @@
               <w:rFonts w:asciiTheme="minorHAnsi" w:eastAsiaTheme="minorEastAsia" w:hAnsiTheme="minorHAnsi" w:cstheme="minorBidi"/>
               <w:noProof/>
               <w:color w:val="auto"/>
-              <w:lang w:val="en-GB" w:eastAsia="en-GB"/>
+              <w:lang w:val="fr-CH" w:eastAsia="fr-CH"/>
             </w:rPr>
           </w:pPr>
-          <w:hyperlink w:anchor="_Toc338260531" w:history="1">
+          <w:hyperlink w:anchor="_Toc84248831" w:history="1">
             <w:r>
               <w:rPr>
                 <w:rStyle w:val="Lienhypertexte"/>
@@ -1776,7 +1828,7 @@
                 <w:rFonts w:asciiTheme="minorHAnsi" w:eastAsiaTheme="minorEastAsia" w:hAnsiTheme="minorHAnsi" w:cstheme="minorBidi"/>
                 <w:noProof/>
                 <w:color w:val="auto"/>
-                <w:lang w:val="en-GB" w:eastAsia="en-GB"/>
+                <w:lang w:val="fr-CH" w:eastAsia="fr-CH"/>
               </w:rPr>
               <w:tab/>
             </w:r>
@@ -1807,7 +1859,7 @@
                 <w:noProof/>
                 <w:webHidden/>
               </w:rPr>
-              <w:instrText xml:space="preserve"> PAGEREF _Toc338260531 \h </w:instrText>
+              <w:instrText xml:space="preserve"> PAGEREF _Toc84248831 \h </w:instrText>
             </w:r>
             <w:r>
               <w:rPr>
@@ -1827,7 +1879,7 @@
                 <w:noProof/>
                 <w:webHidden/>
               </w:rPr>
-              <w:t>5</w:t>
+              <w:t>3</w:t>
             </w:r>
             <w:r>
               <w:rPr>
@@ -1845,10 +1897,10 @@
               <w:rFonts w:asciiTheme="minorHAnsi" w:eastAsiaTheme="minorEastAsia" w:hAnsiTheme="minorHAnsi" w:cstheme="minorBidi"/>
               <w:noProof/>
               <w:color w:val="auto"/>
-              <w:lang w:val="en-GB" w:eastAsia="en-GB"/>
+              <w:lang w:val="fr-CH" w:eastAsia="fr-CH"/>
             </w:rPr>
           </w:pPr>
-          <w:hyperlink w:anchor="_Toc338260532" w:history="1">
+          <w:hyperlink w:anchor="_Toc84248832" w:history="1">
             <w:r>
               <w:rPr>
                 <w:rStyle w:val="Lienhypertexte"/>
@@ -1862,7 +1914,7 @@
                 <w:rFonts w:asciiTheme="minorHAnsi" w:eastAsiaTheme="minorEastAsia" w:hAnsiTheme="minorHAnsi" w:cstheme="minorBidi"/>
                 <w:noProof/>
                 <w:color w:val="auto"/>
-                <w:lang w:val="en-GB" w:eastAsia="en-GB"/>
+                <w:lang w:val="fr-CH" w:eastAsia="fr-CH"/>
               </w:rPr>
               <w:tab/>
             </w:r>
@@ -1872,7 +1924,7 @@
                 <w:noProof/>
                 <w:lang w:val="en-US"/>
               </w:rPr>
-              <w:t>Glossary</w:t>
+              <w:t>References</w:t>
             </w:r>
             <w:r>
               <w:rPr>
@@ -1893,7 +1945,7 @@
                 <w:noProof/>
                 <w:webHidden/>
               </w:rPr>
-              <w:instrText xml:space="preserve"> PAGEREF _Toc338260532 \h </w:instrText>
+              <w:instrText xml:space="preserve"> PAGEREF _Toc84248832 \h </w:instrText>
             </w:r>
             <w:r>
               <w:rPr>
@@ -1913,93 +1965,7 @@
                 <w:noProof/>
                 <w:webHidden/>
               </w:rPr>
-              <w:t>6</w:t>
-            </w:r>
-            <w:r>
-              <w:rPr>
-                <w:noProof/>
-                <w:webHidden/>
-              </w:rPr>
-              <w:fldChar w:fldCharType="end"/>
-            </w:r>
-          </w:hyperlink>
-        </w:p>
-        <w:p>
-          <w:pPr>
-            <w:pStyle w:val="TM1"/>
-            <w:rPr>
-              <w:rFonts w:asciiTheme="minorHAnsi" w:eastAsiaTheme="minorEastAsia" w:hAnsiTheme="minorHAnsi" w:cstheme="minorBidi"/>
-              <w:noProof/>
-              <w:color w:val="auto"/>
-              <w:lang w:val="en-GB" w:eastAsia="en-GB"/>
-            </w:rPr>
-          </w:pPr>
-          <w:hyperlink w:anchor="_Toc338260533" w:history="1">
-            <w:r>
-              <w:rPr>
-                <w:rStyle w:val="Lienhypertexte"/>
-                <w:noProof/>
-                <w:lang w:val="en-US"/>
-              </w:rPr>
-              <w:t>9</w:t>
-            </w:r>
-            <w:r>
-              <w:rPr>
-                <w:rFonts w:asciiTheme="minorHAnsi" w:eastAsiaTheme="minorEastAsia" w:hAnsiTheme="minorHAnsi" w:cstheme="minorBidi"/>
-                <w:noProof/>
-                <w:color w:val="auto"/>
-                <w:lang w:val="en-GB" w:eastAsia="en-GB"/>
-              </w:rPr>
-              <w:tab/>
-            </w:r>
-            <w:r>
-              <w:rPr>
-                <w:rStyle w:val="Lienhypertexte"/>
-                <w:noProof/>
-                <w:lang w:val="en-US"/>
-              </w:rPr>
-              <w:t>References</w:t>
-            </w:r>
-            <w:r>
-              <w:rPr>
-                <w:noProof/>
-                <w:webHidden/>
-              </w:rPr>
-              <w:tab/>
-            </w:r>
-            <w:r>
-              <w:rPr>
-                <w:noProof/>
-                <w:webHidden/>
-              </w:rPr>
-              <w:fldChar w:fldCharType="begin"/>
-            </w:r>
-            <w:r>
-              <w:rPr>
-                <w:noProof/>
-                <w:webHidden/>
-              </w:rPr>
-              <w:instrText xml:space="preserve"> PAGEREF _Toc338260533 \h </w:instrText>
-            </w:r>
-            <w:r>
-              <w:rPr>
-                <w:noProof/>
-                <w:webHidden/>
-              </w:rPr>
-            </w:r>
-            <w:r>
-              <w:rPr>
-                <w:noProof/>
-                <w:webHidden/>
-              </w:rPr>
-              <w:fldChar w:fldCharType="separate"/>
-            </w:r>
-            <w:r>
-              <w:rPr>
-                <w:noProof/>
-                <w:webHidden/>
-              </w:rPr>
-              <w:t>6</w:t>
+              <w:t>4</w:t>
             </w:r>
             <w:r>
               <w:rPr>
@@ -2108,7 +2074,7 @@
           <w:lang w:val="en-US"/>
         </w:rPr>
       </w:pPr>
-      <w:bookmarkStart w:id="1" w:name="_Toc338260517"/>
+      <w:bookmarkStart w:id="1" w:name="_Toc84248817"/>
       <w:r>
         <w:rPr>
           <w:lang w:val="en-US"/>
@@ -2142,19 +2108,21 @@
         <w:rPr>
           <w:lang w:val="en-GB"/>
         </w:rPr>
-        <w:t xml:space="preserve"> used in an exhibition on sustainable development. It allows visitors to explore the hidden sides of different everyday foods through a journey of various themes related to these foods. This pathway provides access to images, </w:t>
-      </w:r>
+        <w:t xml:space="preserve"> used in an exhibition on sustainable development. It allows visitors to explore the hidden sides of different everyday foods through a journey of various themes related to these foods. This pathway provides access to images, videos, and texts to illustrate the characteristics of the foods concerned. These elements are updated by the team managing the exhibition, through a backend interface, and are accessible from the application through an API. In the current version of the application, a </w:t>
+      </w:r>
+      <w:proofErr w:type="spellStart"/>
       <w:r>
         <w:rPr>
           <w:lang w:val="en-GB"/>
         </w:rPr>
-        <w:t>videos,</w:t>
-      </w:r>
+        <w:t>webview</w:t>
+      </w:r>
+      <w:proofErr w:type="spellEnd"/>
       <w:r>
         <w:rPr>
           <w:lang w:val="en-GB"/>
         </w:rPr>
-        <w:t xml:space="preserve"> and texts to illustrate the characteristics of the foods concerned. These elements are updated by the team managing the exhibition, through a backend interface, and are accessible from the application through an API. In the current version of the application, a webview is loaded which displays images and videos as the user moves through the structure, but the media is not saved in the application's local storage, making it impossible to use the application offline. As the exhibition aims to operate entirely offline, it would be necessary to ensure that the data displayed is downloaded locally, with a system for updating the latest changes made on the backend by the user of the application.</w:t>
+        <w:t xml:space="preserve"> is loaded which displays images and videos as the user moves through the structure, but the media is not saved in the application's local storage, making it impossible to use the application offline. As the exhibition aims to operate entirely offline, it would be necessary to ensure that the data displayed is downloaded locally, with a system for updating the latest changes made on the backend by the user of the application.</w:t>
       </w:r>
       <w:r>
         <w:rPr>
@@ -2170,7 +2138,7 @@
           <w:lang w:val="en-US"/>
         </w:rPr>
       </w:pPr>
-      <w:bookmarkStart w:id="2" w:name="_Toc338260518"/>
+      <w:bookmarkStart w:id="2" w:name="_Toc84248818"/>
       <w:r>
         <w:rPr>
           <w:lang w:val="en-US"/>
@@ -2220,8 +2188,16 @@
         <w:rPr>
           <w:lang w:val="en-US"/>
         </w:rPr>
-        <w:t>uses the library zircle-ui</w:t>
-      </w:r>
+        <w:t xml:space="preserve">uses the library </w:t>
+      </w:r>
+      <w:proofErr w:type="spellStart"/>
+      <w:r>
+        <w:rPr>
+          <w:lang w:val="en-US"/>
+        </w:rPr>
+        <w:t>zircle-ui</w:t>
+      </w:r>
+      <w:proofErr w:type="spellEnd"/>
       <w:r>
         <w:rPr>
           <w:lang w:val="en-US"/>
@@ -2256,7 +2232,21 @@
         <w:rPr>
           <w:lang w:val="en-US"/>
         </w:rPr>
-        <w:t xml:space="preserve"> application with a WebView from SwiftUI. </w:t>
+        <w:t xml:space="preserve"> application with a WebView from </w:t>
+      </w:r>
+      <w:proofErr w:type="spellStart"/>
+      <w:r>
+        <w:rPr>
+          <w:lang w:val="en-US"/>
+        </w:rPr>
+        <w:t>SwiftUI</w:t>
+      </w:r>
+      <w:proofErr w:type="spellEnd"/>
+      <w:r>
+        <w:rPr>
+          <w:lang w:val="en-US"/>
+        </w:rPr>
+        <w:t xml:space="preserve">. </w:t>
       </w:r>
       <w:r>
         <w:rPr>
@@ -2278,7 +2268,7 @@
           <w:lang w:val="en-US"/>
         </w:rPr>
       </w:pPr>
-      <w:bookmarkStart w:id="3" w:name="_Toc338260519"/>
+      <w:bookmarkStart w:id="3" w:name="_Toc84248819"/>
       <w:r>
         <w:rPr>
           <w:lang w:val="en-US"/>
@@ -2319,26 +2309,26 @@
           <w:lang w:val="en-US"/>
         </w:rPr>
       </w:pPr>
-      <w:bookmarkStart w:id="4" w:name="_Toc338260520"/>
+      <w:bookmarkStart w:id="4" w:name="_Toc84248820"/>
       <w:r>
         <w:rPr>
           <w:lang w:val="en-US"/>
         </w:rPr>
         <w:t>Goal 1</w:t>
       </w:r>
+      <w:r>
+        <w:rPr>
+          <w:lang w:val="en-US"/>
+        </w:rPr>
+        <w:t xml:space="preserve">: </w:t>
+      </w:r>
+      <w:r>
+        <w:rPr>
+          <w:lang w:val="en-US"/>
+        </w:rPr>
+        <w:t>cross-platform application</w:t>
+      </w:r>
       <w:bookmarkEnd w:id="4"/>
-      <w:r>
-        <w:rPr>
-          <w:lang w:val="en-US"/>
-        </w:rPr>
-        <w:t xml:space="preserve">: </w:t>
-      </w:r>
-      <w:r>
-        <w:rPr>
-          <w:lang w:val="en-US"/>
-        </w:rPr>
-        <w:t>cross-platform application</w:t>
-      </w:r>
     </w:p>
     <w:p>
       <w:pPr>
@@ -2361,7 +2351,7 @@
           <w:lang w:val="en-US"/>
         </w:rPr>
       </w:pPr>
-      <w:bookmarkStart w:id="5" w:name="_Toc338260521"/>
+      <w:bookmarkStart w:id="5" w:name="_Toc84248821"/>
       <w:r>
         <w:rPr>
           <w:lang w:val="en-US"/>
@@ -2374,19 +2364,19 @@
         </w:rPr>
         <w:t>:</w:t>
       </w:r>
+      <w:r>
+        <w:rPr>
+          <w:lang w:val="en-US"/>
+        </w:rPr>
+        <w:t xml:space="preserve"> </w:t>
+      </w:r>
+      <w:r>
+        <w:rPr>
+          <w:lang w:val="en-US"/>
+        </w:rPr>
+        <w:t>offline compatible</w:t>
+      </w:r>
       <w:bookmarkEnd w:id="5"/>
-      <w:r>
-        <w:rPr>
-          <w:lang w:val="en-US"/>
-        </w:rPr>
-        <w:t xml:space="preserve"> </w:t>
-      </w:r>
-      <w:r>
-        <w:rPr>
-          <w:lang w:val="en-US"/>
-        </w:rPr>
-        <w:t>offline compatible</w:t>
-      </w:r>
     </w:p>
     <w:p>
       <w:pPr>
@@ -2395,12 +2385,25 @@
           <w:lang w:val="en-US"/>
         </w:rPr>
       </w:pPr>
-      <w:bookmarkStart w:id="6" w:name="_Toc338260522"/>
-      <w:r>
-        <w:rPr>
-          <w:lang w:val="en-US"/>
-        </w:rPr>
-        <w:t>The application must become offline compatible. This means that it will be capable of checking the connection of the device. If the device has no internet connection available, the app uses the local files and data initially downloaded at the first installation. If the device has an internet connection, it will check at each boot through the API if some content has been changed, hidden by a loading screen. If the content has not been changed, nothing happens, everything is up-to-date, and the user does not need to know that this check occurred, other that he/she waited during the loading screen. If some content has been changed, a pop-up will appear to let the user know that some new content can be downloaded. The user has the choice to accept this content update, if so, the application will display the loading screen again so it has time to download the new content and display everything updated, if the user declines, the actual local content will be used. As long as the application is not rebooted, this check will not occur again.</w:t>
+      <w:r>
+        <w:rPr>
+          <w:lang w:val="en-US"/>
+        </w:rPr>
+        <w:t xml:space="preserve">The application must become offline compatible. This means that it will be capable of checking the connection of the device. If the device has no internet connection available, the app uses the local files and data initially downloaded at the first installation. If the device has an internet connection, it will check at each boot through the API if some content has been changed, hidden by a loading screen. If the content has not been changed, nothing happens, everything is up-to-date, and the user does not need to know that this check occurred, other that he/she waited during the loading screen. If some content has been changed, a pop-up will appear to let the user know that some new content can be downloaded. The user has the choice to accept this content update, if so, the application will display the loading screen again so it has time to download the new content and display everything updated, if the user declines, the actual local content will be used. </w:t>
+      </w:r>
+      <w:proofErr w:type="gramStart"/>
+      <w:r>
+        <w:rPr>
+          <w:lang w:val="en-US"/>
+        </w:rPr>
+        <w:t>As long as</w:t>
+      </w:r>
+      <w:proofErr w:type="gramEnd"/>
+      <w:r>
+        <w:rPr>
+          <w:lang w:val="en-US"/>
+        </w:rPr>
+        <w:t xml:space="preserve"> the application is not rebooted, this check will not occur again.</w:t>
       </w:r>
     </w:p>
     <w:p>
@@ -2410,6 +2413,7 @@
           <w:lang w:val="en-US"/>
         </w:rPr>
       </w:pPr>
+      <w:bookmarkStart w:id="6" w:name="_Toc84248822"/>
       <w:r>
         <w:rPr>
           <w:lang w:val="en-US"/>
@@ -2426,7 +2430,7 @@
           <w:lang w:val="en-US"/>
         </w:rPr>
       </w:pPr>
-      <w:bookmarkStart w:id="7" w:name="_Toc338260523"/>
+      <w:bookmarkStart w:id="7" w:name="_Toc84248823"/>
       <w:r>
         <w:rPr>
           <w:lang w:val="en-US"/>
@@ -2474,7 +2478,7 @@
           <w:lang w:val="en-US"/>
         </w:rPr>
       </w:pPr>
-      <w:bookmarkStart w:id="8" w:name="_Toc338260524"/>
+      <w:bookmarkStart w:id="8" w:name="_Toc84248824"/>
       <w:r>
         <w:rPr>
           <w:lang w:val="en-US"/>
@@ -2512,11 +2516,33 @@
           <w:lang w:val="en-US"/>
         </w:rPr>
       </w:pPr>
-      <w:r>
-        <w:rPr>
-          <w:lang w:val="en-US"/>
-        </w:rPr>
-        <w:t xml:space="preserve">xCode and SwiftUI because </w:t>
+      <w:proofErr w:type="spellStart"/>
+      <w:r>
+        <w:rPr>
+          <w:lang w:val="en-US"/>
+        </w:rPr>
+        <w:t>xCode</w:t>
+      </w:r>
+      <w:proofErr w:type="spellEnd"/>
+      <w:r>
+        <w:rPr>
+          <w:lang w:val="en-US"/>
+        </w:rPr>
+        <w:t xml:space="preserve"> and </w:t>
+      </w:r>
+      <w:proofErr w:type="spellStart"/>
+      <w:r>
+        <w:rPr>
+          <w:lang w:val="en-US"/>
+        </w:rPr>
+        <w:t>SwiftUI</w:t>
+      </w:r>
+      <w:proofErr w:type="spellEnd"/>
+      <w:r>
+        <w:rPr>
+          <w:lang w:val="en-US"/>
+        </w:rPr>
+        <w:t xml:space="preserve"> because </w:t>
       </w:r>
       <w:r>
         <w:rPr>
@@ -2586,7 +2612,7 @@
           <w:lang w:val="en-US"/>
         </w:rPr>
       </w:pPr>
-      <w:bookmarkStart w:id="9" w:name="_Toc338260525"/>
+      <w:bookmarkStart w:id="9" w:name="_Toc84248825"/>
       <w:r>
         <w:rPr>
           <w:lang w:val="en-US"/>
@@ -2602,7 +2628,7 @@
           <w:lang w:val="en-US"/>
         </w:rPr>
       </w:pPr>
-      <w:bookmarkStart w:id="10" w:name="_Toc338260526"/>
+      <w:bookmarkStart w:id="10" w:name="_Toc84248826"/>
       <w:r>
         <w:rPr>
           <w:lang w:val="en-US"/>
@@ -2638,7 +2664,7 @@
           <w:lang w:val="en-US"/>
         </w:rPr>
       </w:pPr>
-      <w:bookmarkStart w:id="11" w:name="_Toc338260527"/>
+      <w:bookmarkStart w:id="11" w:name="_Toc84248827"/>
       <w:r>
         <w:rPr>
           <w:lang w:val="en-US"/>
@@ -2674,7 +2700,7 @@
           <w:lang w:val="en-US"/>
         </w:rPr>
       </w:pPr>
-      <w:bookmarkStart w:id="12" w:name="_Toc338260528"/>
+      <w:bookmarkStart w:id="12" w:name="_Toc84248828"/>
       <w:r>
         <w:rPr>
           <w:lang w:val="en-US"/>
@@ -2704,7 +2730,7 @@
           <w:lang w:val="en-US"/>
         </w:rPr>
       </w:pPr>
-      <w:bookmarkStart w:id="13" w:name="_Toc338260529"/>
+      <w:bookmarkStart w:id="13" w:name="_Toc84248829"/>
       <w:r>
         <w:rPr>
           <w:lang w:val="en-US"/>
@@ -2746,7 +2772,7 @@
           <w:lang w:val="en-US"/>
         </w:rPr>
       </w:pPr>
-      <w:bookmarkStart w:id="14" w:name="_Toc338260530"/>
+      <w:bookmarkStart w:id="14" w:name="_Toc84248830"/>
       <w:r>
         <w:rPr>
           <w:lang w:val="en-US"/>
@@ -2799,7 +2825,7 @@
           <w:lang w:val="en-US"/>
         </w:rPr>
       </w:pPr>
-      <w:bookmarkStart w:id="15" w:name="_Toc338260531"/>
+      <w:bookmarkStart w:id="15" w:name="_Toc84248831"/>
       <w:r>
         <w:rPr>
           <w:noProof/>
@@ -2807,7 +2833,7 @@
         </w:rPr>
         <w:lastRenderedPageBreak/>
         <w:drawing>
-          <wp:anchor distT="0" distB="0" distL="114300" distR="114300" simplePos="0" relativeHeight="251661312" behindDoc="0" locked="0" layoutInCell="1" allowOverlap="1" wp14:anchorId="01AC32D2" wp14:editId="4D423976">
+          <wp:anchor distT="0" distB="0" distL="114300" distR="114300" simplePos="0" relativeHeight="251658240" behindDoc="0" locked="0" layoutInCell="1" allowOverlap="1" wp14:anchorId="01AC32D2" wp14:editId="4D423976">
             <wp:simplePos x="0" y="0"/>
             <wp:positionH relativeFrom="margin">
               <wp:posOffset>-208280</wp:posOffset>
@@ -2907,7 +2933,7 @@
           <w:lang w:val="en-US"/>
         </w:rPr>
       </w:pPr>
-      <w:bookmarkStart w:id="17" w:name="_Toc338260533"/>
+      <w:bookmarkStart w:id="17" w:name="_Toc84248832"/>
       <w:bookmarkEnd w:id="16"/>
       <w:r>
         <w:rPr>
@@ -3029,7 +3055,7 @@
           <mc:AlternateContent>
             <mc:Choice Requires="wpg">
               <w:drawing>
-                <wp:anchor distT="0" distB="0" distL="114300" distR="114300" simplePos="0" relativeHeight="251660288" behindDoc="0" locked="0" layoutInCell="1" allowOverlap="1" wp14:anchorId="629DFE23" wp14:editId="622B61B3">
+                <wp:anchor distT="0" distB="0" distL="114300" distR="114300" simplePos="0" relativeHeight="251658240" behindDoc="0" locked="0" layoutInCell="1" allowOverlap="1" wp14:anchorId="629DFE23" wp14:editId="622B61B3">
                   <wp:simplePos x="0" y="0"/>
                   <wp:positionH relativeFrom="margin">
                     <wp:align>right</wp:align>
@@ -3184,7 +3210,7 @@
             </mc:Choice>
             <mc:Fallback>
               <w:pict>
-                <v:group w14:anchorId="629DFE23" id="Groupe 80" o:spid="_x0000_s1026" style="position:absolute;margin-left:-16.8pt;margin-top:0;width:34.4pt;height:56.45pt;z-index:251660288;mso-position-horizontal:right;mso-position-horizontal-relative:margin;mso-position-vertical:bottom;mso-position-vertical-relative:page" coordorigin="1743,14699" coordsize="688,1129" o:gfxdata="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">
+                <v:group w14:anchorId="629DFE23" id="Groupe 80" o:spid="_x0000_s1026" style="position:absolute;margin-left:-16.8pt;margin-top:0;width:34.4pt;height:56.45pt;z-index:251658240;mso-position-horizontal:right;mso-position-horizontal-relative:margin;mso-position-vertical:bottom;mso-position-vertical-relative:page" coordorigin="1743,14699" coordsize="688,1129" o:gfxdata="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">
                   <v:shapetype id="_x0000_t32" coordsize="21600,21600" o:spt="32" o:oned="t" path="m,l21600,21600e" filled="f">
                     <v:path arrowok="t" fillok="f" o:connecttype="none"/>
                     <o:lock v:ext="edit" shapetype="t"/>
@@ -3272,7 +3298,7 @@
           <mc:AlternateContent>
             <mc:Choice Requires="wpg">
               <w:drawing>
-                <wp:anchor distT="0" distB="0" distL="114300" distR="114300" simplePos="0" relativeHeight="251657216" behindDoc="0" locked="0" layoutInCell="1" allowOverlap="1" wp14:anchorId="354FF9D4" wp14:editId="582FFFC6">
+                <wp:anchor distT="0" distB="0" distL="114300" distR="114300" simplePos="0" relativeHeight="251656192" behindDoc="0" locked="0" layoutInCell="1" allowOverlap="1" wp14:anchorId="354FF9D4" wp14:editId="582FFFC6">
                   <wp:simplePos x="0" y="0"/>
                   <wp:positionH relativeFrom="margin">
                     <wp:align>right</wp:align>
@@ -3427,7 +3453,7 @@
             </mc:Choice>
             <mc:Fallback>
               <w:pict>
-                <v:group w14:anchorId="354FF9D4" id="_x0000_s1029" style="position:absolute;margin-left:-16.8pt;margin-top:0;width:34.4pt;height:56.45pt;z-index:251657216;mso-position-horizontal:right;mso-position-horizontal-relative:margin;mso-position-vertical:bottom;mso-position-vertical-relative:page" coordorigin="1743,14699" coordsize="688,1129" o:gfxdata="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">
+                <v:group w14:anchorId="354FF9D4" id="_x0000_s1029" style="position:absolute;margin-left:-16.8pt;margin-top:0;width:34.4pt;height:56.45pt;z-index:251656192;mso-position-horizontal:right;mso-position-horizontal-relative:margin;mso-position-vertical:bottom;mso-position-vertical-relative:page" coordorigin="1743,14699" coordsize="688,1129" o:gfxdata="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">
                   <v:shapetype id="_x0000_t32" coordsize="21600,21600" o:spt="32" o:oned="t" path="m,l21600,21600e" filled="f">
                     <v:path arrowok="t" fillok="f" o:connecttype="none"/>
                     <o:lock v:ext="edit" shapetype="t"/>
@@ -3532,7 +3558,7 @@
         <w:lang w:val="en-GB" w:eastAsia="en-GB"/>
       </w:rPr>
       <w:drawing>
-        <wp:anchor distT="0" distB="0" distL="114300" distR="114300" simplePos="0" relativeHeight="251665408" behindDoc="0" locked="0" layoutInCell="1" allowOverlap="1" wp14:anchorId="34DFFCEF" wp14:editId="0FF7371E">
+        <wp:anchor distT="0" distB="0" distL="114300" distR="114300" simplePos="0" relativeHeight="251660288" behindDoc="0" locked="0" layoutInCell="1" allowOverlap="1" wp14:anchorId="34DFFCEF" wp14:editId="0FF7371E">
           <wp:simplePos x="0" y="0"/>
           <wp:positionH relativeFrom="column">
             <wp:posOffset>-546735</wp:posOffset>
@@ -4223,7 +4249,7 @@
     <w:lsdException w:name="Table Web 2" w:semiHidden="1" w:unhideWhenUsed="1"/>
     <w:lsdException w:name="Table Web 3" w:semiHidden="1" w:unhideWhenUsed="1"/>
     <w:lsdException w:name="Balloon Text" w:semiHidden="1" w:unhideWhenUsed="1"/>
-    <w:lsdException w:name="Table Grid" w:semiHidden="1" w:uiPriority="59" w:unhideWhenUsed="1"/>
+    <w:lsdException w:name="Table Grid" w:uiPriority="59"/>
     <w:lsdException w:name="Table Theme" w:semiHidden="1" w:unhideWhenUsed="1"/>
     <w:lsdException w:name="Placeholder Text" w:semiHidden="1"/>
     <w:lsdException w:name="No Spacing" w:uiPriority="1" w:qFormat="1"/>
@@ -4671,6 +4697,7 @@
   <w:style w:type="character" w:default="1" w:styleId="Policepardfaut">
     <w:name w:val="Default Paragraph Font"/>
     <w:uiPriority w:val="1"/>
+    <w:semiHidden/>
     <w:unhideWhenUsed/>
   </w:style>
   <w:style w:type="table" w:default="1" w:styleId="TableauNormal">
@@ -5382,6 +5409,7 @@
     <w:rsid w:val="00235A76"/>
     <w:rsid w:val="00257EC4"/>
     <w:rsid w:val="005A675A"/>
+    <w:rsid w:val="0061488F"/>
     <w:rsid w:val="006A2FC5"/>
     <w:rsid w:val="007D0896"/>
     <w:rsid w:val="008F7A7D"/>
@@ -5583,7 +5611,7 @@
     <w:lsdException w:name="Table Web 2" w:semiHidden="1" w:unhideWhenUsed="1"/>
     <w:lsdException w:name="Table Web 3" w:semiHidden="1" w:unhideWhenUsed="1"/>
     <w:lsdException w:name="Balloon Text" w:semiHidden="1" w:unhideWhenUsed="1"/>
-    <w:lsdException w:name="Table Grid" w:semiHidden="1" w:uiPriority="59" w:unhideWhenUsed="1"/>
+    <w:lsdException w:name="Table Grid" w:uiPriority="59"/>
     <w:lsdException w:name="Table Theme" w:semiHidden="1" w:unhideWhenUsed="1"/>
     <w:lsdException w:name="Placeholder Text" w:semiHidden="1"/>
     <w:lsdException w:name="No Spacing" w:uiPriority="1" w:qFormat="1"/>

</xml_diff>